<commit_message>
add - django forms
</commit_message>
<xml_diff>
--- a/졸업프로젝트_5주차개별수행보고서 201600534 김원준.docx
+++ b/졸업프로젝트_5주차개별수행보고서 201600534 김원준.docx
@@ -588,66 +588,99 @@
               <w:spacing w:after="0" w:line="384" w:lineRule="auto"/>
               <w:textAlignment w:val="baseline"/>
               <w:rPr>
-                <w:rFonts w:ascii="굴림" w:eastAsia="굴림" w:hAnsi="굴림" w:cs="MS Gothic"/>
-                <w:color w:val="000000"/>
-                <w:kern w:val="0"/>
-                <w:szCs w:val="20"/>
-              </w:rPr>
-            </w:pPr>
-            <w:r>
-              <w:rPr>
                 <w:rFonts w:ascii="MS Gothic" w:eastAsia="MS Gothic" w:hAnsi="MS Gothic" w:cs="MS Gothic" w:hint="eastAsia"/>
                 <w:color w:val="000000"/>
                 <w:kern w:val="0"/>
                 <w:szCs w:val="20"/>
               </w:rPr>
+            </w:pPr>
+            <w:r>
+              <w:rPr>
+                <w:rFonts w:ascii="MS Gothic" w:eastAsia="MS Gothic" w:hAnsi="MS Gothic" w:cs="MS Gothic" w:hint="eastAsia"/>
+                <w:color w:val="000000"/>
+                <w:kern w:val="0"/>
+                <w:szCs w:val="20"/>
+              </w:rPr>
               <w:t>￭</w:t>
             </w:r>
             <w:r>
               <w:rPr>
-                <w:rFonts w:ascii="굴림" w:eastAsia="굴림" w:hAnsi="굴림" w:cs="MS Gothic"/>
+                <w:rFonts w:ascii="MS Gothic" w:eastAsia="MS Gothic" w:hAnsi="MS Gothic" w:cs="MS Gothic" w:hint="eastAsia"/>
                 <w:color w:val="000000"/>
                 <w:kern w:val="0"/>
                 <w:szCs w:val="20"/>
               </w:rPr>
               <w:t xml:space="preserve"> </w:t>
             </w:r>
-          </w:p>
-          <w:p>
-            <w:pPr>
-              <w:spacing w:after="0" w:line="384" w:lineRule="auto"/>
-              <w:textAlignment w:val="baseline"/>
-              <w:rPr>
-                <w:rFonts w:ascii="굴림" w:eastAsia="굴림" w:hAnsi="굴림" w:cs="MS Gothic"/>
-                <w:color w:val="000000"/>
-                <w:kern w:val="0"/>
-                <w:szCs w:val="20"/>
-              </w:rPr>
-            </w:pPr>
-          </w:p>
-          <w:p>
-            <w:pPr>
-              <w:spacing w:after="0" w:line="384" w:lineRule="auto"/>
-              <w:textAlignment w:val="baseline"/>
-              <w:rPr>
-                <w:rFonts w:ascii="굴림" w:eastAsia="굴림" w:hAnsi="굴림" w:cs="MS Gothic" w:hint="eastAsia"/>
-                <w:color w:val="000000"/>
-                <w:kern w:val="0"/>
-                <w:szCs w:val="20"/>
-              </w:rPr>
-            </w:pPr>
-            <w:r>
+            <w:r>
+              <w:rPr>
+                <w:rFonts w:ascii="맑은 고딕" w:eastAsia="맑은 고딕" w:hAnsi="맑은 고딕" w:cs="맑은 고딕" w:hint="eastAsia"/>
+                <w:color w:val="000000"/>
+                <w:kern w:val="0"/>
+                <w:szCs w:val="20"/>
+              </w:rPr>
+              <w:t>카메라</w:t>
+            </w:r>
+            <w:r>
+              <w:rPr>
+                <w:rFonts w:ascii="MS Gothic" w:eastAsia="MS Gothic" w:hAnsi="MS Gothic" w:cs="MS Gothic"/>
+                <w:color w:val="000000"/>
+                <w:kern w:val="0"/>
+                <w:szCs w:val="20"/>
+              </w:rPr>
+              <w:t xml:space="preserve"> </w:t>
+            </w:r>
+            <w:r>
+              <w:rPr>
+                <w:rFonts w:ascii="맑은 고딕" w:eastAsia="맑은 고딕" w:hAnsi="맑은 고딕" w:cs="맑은 고딕" w:hint="eastAsia"/>
+                <w:color w:val="000000"/>
+                <w:kern w:val="0"/>
+                <w:szCs w:val="20"/>
+              </w:rPr>
+              <w:t>기능</w:t>
+            </w:r>
+            <w:r>
+              <w:rPr>
+                <w:rFonts w:ascii="MS Gothic" w:eastAsia="MS Gothic" w:hAnsi="MS Gothic" w:cs="MS Gothic"/>
+                <w:color w:val="000000"/>
+                <w:kern w:val="0"/>
+                <w:szCs w:val="20"/>
+              </w:rPr>
+              <w:t xml:space="preserve"> </w:t>
+            </w:r>
+            <w:r>
+              <w:rPr>
+                <w:rFonts w:ascii="맑은 고딕" w:eastAsia="맑은 고딕" w:hAnsi="맑은 고딕" w:cs="맑은 고딕" w:hint="eastAsia"/>
+                <w:color w:val="000000"/>
+                <w:kern w:val="0"/>
+                <w:szCs w:val="20"/>
+              </w:rPr>
+              <w:t>구현</w:t>
+            </w:r>
+          </w:p>
+          <w:p>
+            <w:pPr>
+              <w:spacing w:after="0" w:line="384" w:lineRule="auto"/>
+              <w:textAlignment w:val="baseline"/>
               <w:rPr>
                 <w:rFonts w:ascii="MS Gothic" w:eastAsia="MS Gothic" w:hAnsi="MS Gothic" w:cs="MS Gothic" w:hint="eastAsia"/>
                 <w:color w:val="000000"/>
                 <w:kern w:val="0"/>
                 <w:szCs w:val="20"/>
               </w:rPr>
+            </w:pPr>
+            <w:r>
+              <w:rPr>
+                <w:rFonts w:ascii="MS Gothic" w:eastAsia="MS Gothic" w:hAnsi="MS Gothic" w:cs="MS Gothic" w:hint="eastAsia"/>
+                <w:color w:val="000000"/>
+                <w:kern w:val="0"/>
+                <w:szCs w:val="20"/>
+              </w:rPr>
               <w:t>￭</w:t>
             </w:r>
             <w:r>
               <w:rPr>
-                <w:rFonts w:ascii="굴림" w:eastAsia="굴림" w:hAnsi="굴림" w:cs="MS Gothic"/>
+                <w:rFonts w:ascii="MS Gothic" w:eastAsia="MS Gothic" w:hAnsi="MS Gothic" w:cs="MS Gothic"/>
                 <w:color w:val="000000"/>
                 <w:kern w:val="0"/>
                 <w:szCs w:val="20"/>
@@ -656,103 +689,241 @@
             </w:r>
             <w:r>
               <w:rPr>
-                <w:rFonts w:ascii="굴림" w:eastAsia="굴림" w:hAnsi="굴림" w:cs="MS Gothic" w:hint="eastAsia"/>
-                <w:color w:val="000000"/>
-                <w:kern w:val="0"/>
-                <w:szCs w:val="20"/>
-              </w:rPr>
-              <w:t xml:space="preserve">약품 목록 </w:t>
-            </w:r>
-            <w:r>
-              <w:rPr>
-                <w:rFonts w:ascii="굴림" w:eastAsia="굴림" w:hAnsi="굴림" w:cs="MS Gothic"/>
-                <w:color w:val="000000"/>
-                <w:kern w:val="0"/>
-                <w:szCs w:val="20"/>
-              </w:rPr>
-              <w:t xml:space="preserve">&amp; </w:t>
-            </w:r>
-            <w:r>
-              <w:rPr>
-                <w:rFonts w:ascii="굴림" w:eastAsia="굴림" w:hAnsi="굴림" w:cs="MS Gothic" w:hint="eastAsia"/>
-                <w:color w:val="000000"/>
-                <w:kern w:val="0"/>
-                <w:szCs w:val="20"/>
-              </w:rPr>
-              <w:t xml:space="preserve">약품 상세 정보 </w:t>
-            </w:r>
-            <w:r>
-              <w:rPr>
-                <w:rFonts w:ascii="굴림" w:eastAsia="굴림" w:hAnsi="굴림" w:cs="MS Gothic"/>
-                <w:color w:val="000000"/>
-                <w:kern w:val="0"/>
-                <w:szCs w:val="20"/>
-              </w:rPr>
-              <w:t xml:space="preserve">&amp; </w:t>
-            </w:r>
-            <w:r>
-              <w:rPr>
-                <w:rFonts w:ascii="굴림" w:eastAsia="굴림" w:hAnsi="굴림" w:cs="MS Gothic" w:hint="eastAsia"/>
-                <w:color w:val="000000"/>
-                <w:kern w:val="0"/>
-                <w:szCs w:val="20"/>
-              </w:rPr>
-              <w:t>페이징 기능 구현</w:t>
-            </w:r>
-          </w:p>
-          <w:p>
-            <w:pPr>
-              <w:spacing w:after="0" w:line="384" w:lineRule="auto"/>
-              <w:textAlignment w:val="baseline"/>
-              <w:rPr>
-                <w:rFonts w:ascii="굴림" w:eastAsia="굴림" w:hAnsi="굴림" w:cs="MS Gothic"/>
-                <w:color w:val="000000"/>
-                <w:kern w:val="0"/>
-                <w:szCs w:val="20"/>
-              </w:rPr>
-            </w:pPr>
-          </w:p>
-          <w:p>
-            <w:pPr>
-              <w:spacing w:after="0" w:line="384" w:lineRule="auto"/>
-              <w:textAlignment w:val="baseline"/>
-              <w:rPr>
-                <w:rFonts w:ascii="굴림" w:eastAsia="굴림" w:hAnsi="굴림" w:cs="MS Gothic"/>
-                <w:color w:val="000000"/>
-                <w:kern w:val="0"/>
-                <w:szCs w:val="20"/>
-              </w:rPr>
-            </w:pPr>
-            <w:r>
+                <w:rFonts w:ascii="맑은 고딕" w:eastAsia="맑은 고딕" w:hAnsi="맑은 고딕" w:cs="맑은 고딕" w:hint="eastAsia"/>
+                <w:color w:val="000000"/>
+                <w:kern w:val="0"/>
+                <w:szCs w:val="20"/>
+              </w:rPr>
+              <w:t>약품</w:t>
+            </w:r>
+            <w:r>
+              <w:rPr>
+                <w:rFonts w:ascii="MS Gothic" w:eastAsia="MS Gothic" w:hAnsi="MS Gothic" w:cs="MS Gothic"/>
+                <w:color w:val="000000"/>
+                <w:kern w:val="0"/>
+                <w:szCs w:val="20"/>
+              </w:rPr>
+              <w:t xml:space="preserve"> </w:t>
+            </w:r>
+            <w:r>
+              <w:rPr>
+                <w:rFonts w:ascii="맑은 고딕" w:eastAsia="맑은 고딕" w:hAnsi="맑은 고딕" w:cs="맑은 고딕" w:hint="eastAsia"/>
+                <w:color w:val="000000"/>
+                <w:kern w:val="0"/>
+                <w:szCs w:val="20"/>
+              </w:rPr>
+              <w:t>목</w:t>
+            </w:r>
+            <w:r>
+              <w:rPr>
+                <w:rFonts w:ascii="맑은 고딕" w:eastAsia="맑은 고딕" w:hAnsi="맑은 고딕" w:cs="맑은 고딕" w:hint="eastAsia"/>
+                <w:color w:val="000000"/>
+                <w:kern w:val="0"/>
+                <w:szCs w:val="20"/>
+              </w:rPr>
+              <w:t>록</w:t>
+            </w:r>
+            <w:r>
+              <w:rPr>
+                <w:rFonts w:ascii="MS Gothic" w:eastAsia="MS Gothic" w:hAnsi="MS Gothic" w:cs="MS Gothic"/>
+                <w:color w:val="000000"/>
+                <w:kern w:val="0"/>
+                <w:szCs w:val="20"/>
+              </w:rPr>
+              <w:t xml:space="preserve"> &amp; </w:t>
+            </w:r>
+            <w:r>
+              <w:rPr>
+                <w:rFonts w:ascii="맑은 고딕" w:eastAsia="맑은 고딕" w:hAnsi="맑은 고딕" w:cs="맑은 고딕" w:hint="eastAsia"/>
+                <w:color w:val="000000"/>
+                <w:kern w:val="0"/>
+                <w:szCs w:val="20"/>
+              </w:rPr>
+              <w:t>약품</w:t>
+            </w:r>
+            <w:r>
+              <w:rPr>
+                <w:rFonts w:ascii="MS Gothic" w:eastAsia="MS Gothic" w:hAnsi="MS Gothic" w:cs="MS Gothic"/>
+                <w:color w:val="000000"/>
+                <w:kern w:val="0"/>
+                <w:szCs w:val="20"/>
+              </w:rPr>
+              <w:t xml:space="preserve"> </w:t>
+            </w:r>
+            <w:r>
+              <w:rPr>
+                <w:rFonts w:ascii="맑은 고딕" w:eastAsia="맑은 고딕" w:hAnsi="맑은 고딕" w:cs="맑은 고딕" w:hint="eastAsia"/>
+                <w:color w:val="000000"/>
+                <w:kern w:val="0"/>
+                <w:szCs w:val="20"/>
+              </w:rPr>
+              <w:t>상세</w:t>
+            </w:r>
+            <w:r>
+              <w:rPr>
+                <w:rFonts w:ascii="MS Gothic" w:eastAsia="MS Gothic" w:hAnsi="MS Gothic" w:cs="MS Gothic"/>
+                <w:color w:val="000000"/>
+                <w:kern w:val="0"/>
+                <w:szCs w:val="20"/>
+              </w:rPr>
+              <w:t xml:space="preserve"> </w:t>
+            </w:r>
+            <w:r>
+              <w:rPr>
+                <w:rFonts w:ascii="맑은 고딕" w:eastAsia="맑은 고딕" w:hAnsi="맑은 고딕" w:cs="맑은 고딕" w:hint="eastAsia"/>
+                <w:color w:val="000000"/>
+                <w:kern w:val="0"/>
+                <w:szCs w:val="20"/>
+              </w:rPr>
+              <w:t>정보</w:t>
+            </w:r>
+            <w:r>
+              <w:rPr>
+                <w:rFonts w:ascii="MS Gothic" w:eastAsia="MS Gothic" w:hAnsi="MS Gothic" w:cs="MS Gothic"/>
+                <w:color w:val="000000"/>
+                <w:kern w:val="0"/>
+                <w:szCs w:val="20"/>
+              </w:rPr>
+              <w:t xml:space="preserve"> &amp; </w:t>
+            </w:r>
+            <w:r>
+              <w:rPr>
+                <w:rFonts w:ascii="맑은 고딕" w:eastAsia="맑은 고딕" w:hAnsi="맑은 고딕" w:cs="맑은 고딕" w:hint="eastAsia"/>
+                <w:color w:val="000000"/>
+                <w:kern w:val="0"/>
+                <w:szCs w:val="20"/>
+              </w:rPr>
+              <w:t>페이징</w:t>
+            </w:r>
+            <w:r>
+              <w:rPr>
+                <w:rFonts w:ascii="MS Gothic" w:eastAsia="MS Gothic" w:hAnsi="MS Gothic" w:cs="MS Gothic"/>
+                <w:color w:val="000000"/>
+                <w:kern w:val="0"/>
+                <w:szCs w:val="20"/>
+              </w:rPr>
+              <w:t xml:space="preserve"> </w:t>
+            </w:r>
+            <w:r>
+              <w:rPr>
+                <w:rFonts w:ascii="맑은 고딕" w:eastAsia="맑은 고딕" w:hAnsi="맑은 고딕" w:cs="맑은 고딕" w:hint="eastAsia"/>
+                <w:color w:val="000000"/>
+                <w:kern w:val="0"/>
+                <w:szCs w:val="20"/>
+              </w:rPr>
+              <w:t>기능</w:t>
+            </w:r>
+            <w:r>
+              <w:rPr>
+                <w:rFonts w:ascii="MS Gothic" w:eastAsia="MS Gothic" w:hAnsi="MS Gothic" w:cs="MS Gothic"/>
+                <w:color w:val="000000"/>
+                <w:kern w:val="0"/>
+                <w:szCs w:val="20"/>
+              </w:rPr>
+              <w:t xml:space="preserve"> </w:t>
+            </w:r>
+            <w:r>
+              <w:rPr>
+                <w:rFonts w:ascii="맑은 고딕" w:eastAsia="맑은 고딕" w:hAnsi="맑은 고딕" w:cs="맑은 고딕" w:hint="eastAsia"/>
+                <w:color w:val="000000"/>
+                <w:kern w:val="0"/>
+                <w:szCs w:val="20"/>
+              </w:rPr>
+              <w:t>구현</w:t>
+            </w:r>
+          </w:p>
+          <w:p>
+            <w:pPr>
+              <w:spacing w:after="0" w:line="384" w:lineRule="auto"/>
+              <w:textAlignment w:val="baseline"/>
               <w:rPr>
                 <w:rFonts w:ascii="MS Gothic" w:eastAsia="MS Gothic" w:hAnsi="MS Gothic" w:cs="MS Gothic" w:hint="eastAsia"/>
                 <w:color w:val="000000"/>
                 <w:kern w:val="0"/>
                 <w:szCs w:val="20"/>
               </w:rPr>
+            </w:pPr>
+            <w:r>
+              <w:rPr>
+                <w:rFonts w:ascii="MS Gothic" w:eastAsia="MS Gothic" w:hAnsi="MS Gothic" w:cs="MS Gothic" w:hint="eastAsia"/>
+                <w:color w:val="000000"/>
+                <w:kern w:val="0"/>
+                <w:szCs w:val="20"/>
+              </w:rPr>
               <w:t>￭</w:t>
             </w:r>
             <w:r>
               <w:rPr>
-                <w:rFonts w:ascii="굴림" w:eastAsia="굴림" w:hAnsi="굴림" w:cs="MS Gothic"/>
+                <w:rFonts w:ascii="MS Gothic" w:eastAsia="MS Gothic" w:hAnsi="MS Gothic" w:cs="MS Gothic"/>
                 <w:color w:val="000000"/>
                 <w:kern w:val="0"/>
                 <w:szCs w:val="20"/>
               </w:rPr>
               <w:t xml:space="preserve"> </w:t>
             </w:r>
-          </w:p>
-          <w:p>
-            <w:pPr>
-              <w:spacing w:after="0" w:line="384" w:lineRule="auto"/>
-              <w:textAlignment w:val="baseline"/>
-              <w:rPr>
-                <w:rFonts w:ascii="굴림" w:eastAsia="굴림" w:hAnsi="굴림" w:cs="MS Gothic"/>
-                <w:color w:val="000000"/>
-                <w:kern w:val="0"/>
-                <w:szCs w:val="20"/>
-              </w:rPr>
-            </w:pPr>
+            <w:r>
+              <w:rPr>
+                <w:rFonts w:ascii="맑은 고딕" w:eastAsia="맑은 고딕" w:hAnsi="맑은 고딕" w:cs="맑은 고딕" w:hint="eastAsia"/>
+                <w:color w:val="000000"/>
+                <w:kern w:val="0"/>
+                <w:szCs w:val="20"/>
+              </w:rPr>
+              <w:t>이미지</w:t>
+            </w:r>
+            <w:r>
+              <w:rPr>
+                <w:rFonts w:ascii="MS Gothic" w:eastAsia="MS Gothic" w:hAnsi="MS Gothic" w:cs="MS Gothic"/>
+                <w:color w:val="000000"/>
+                <w:kern w:val="0"/>
+                <w:szCs w:val="20"/>
+              </w:rPr>
+              <w:t xml:space="preserve"> </w:t>
+            </w:r>
+            <w:r>
+              <w:rPr>
+                <w:rFonts w:ascii="맑은 고딕" w:eastAsia="맑은 고딕" w:hAnsi="맑은 고딕" w:cs="맑은 고딕" w:hint="eastAsia"/>
+                <w:color w:val="000000"/>
+                <w:kern w:val="0"/>
+                <w:szCs w:val="20"/>
+              </w:rPr>
+              <w:t>특성</w:t>
+            </w:r>
+            <w:r>
+              <w:rPr>
+                <w:rFonts w:ascii="MS Gothic" w:eastAsia="MS Gothic" w:hAnsi="MS Gothic" w:cs="MS Gothic"/>
+                <w:color w:val="000000"/>
+                <w:kern w:val="0"/>
+                <w:szCs w:val="20"/>
+              </w:rPr>
+              <w:t xml:space="preserve"> </w:t>
+            </w:r>
+            <w:r>
+              <w:rPr>
+                <w:rFonts w:ascii="맑은 고딕" w:eastAsia="맑은 고딕" w:hAnsi="맑은 고딕" w:cs="맑은 고딕" w:hint="eastAsia"/>
+                <w:color w:val="000000"/>
+                <w:kern w:val="0"/>
+                <w:szCs w:val="20"/>
+              </w:rPr>
+              <w:t>비교</w:t>
+            </w:r>
+            <w:r>
+              <w:rPr>
+                <w:rFonts w:ascii="MS Gothic" w:eastAsia="MS Gothic" w:hAnsi="MS Gothic" w:cs="MS Gothic"/>
+                <w:color w:val="000000"/>
+                <w:kern w:val="0"/>
+                <w:szCs w:val="20"/>
+              </w:rPr>
+              <w:t xml:space="preserve"> </w:t>
+            </w:r>
+            <w:r>
+              <w:rPr>
+                <w:rFonts w:ascii="맑은 고딕" w:eastAsia="맑은 고딕" w:hAnsi="맑은 고딕" w:cs="맑은 고딕" w:hint="eastAsia"/>
+                <w:color w:val="000000"/>
+                <w:kern w:val="0"/>
+                <w:szCs w:val="20"/>
+              </w:rPr>
+              <w:t>매칭</w:t>
+            </w:r>
           </w:p>
           <w:p>
             <w:pPr>
@@ -776,12 +947,57 @@
             </w:r>
             <w:r>
               <w:rPr>
-                <w:rFonts w:ascii="굴림" w:eastAsia="굴림" w:hAnsi="굴림" w:cs="MS Gothic"/>
+                <w:rFonts w:ascii="MS Gothic" w:eastAsia="MS Gothic" w:hAnsi="MS Gothic" w:cs="MS Gothic"/>
+                <w:color w:val="000000"/>
+                <w:kern w:val="0"/>
+                <w:szCs w:val="20"/>
+              </w:rPr>
+              <w:t xml:space="preserve"> CNN </w:t>
+            </w:r>
+            <w:r>
+              <w:rPr>
+                <w:rFonts w:ascii="맑은 고딕" w:eastAsia="맑은 고딕" w:hAnsi="맑은 고딕" w:cs="맑은 고딕" w:hint="eastAsia"/>
+                <w:color w:val="000000"/>
+                <w:kern w:val="0"/>
+                <w:szCs w:val="20"/>
+              </w:rPr>
+              <w:t>학습모델제작</w:t>
+            </w:r>
+            <w:r>
+              <w:rPr>
+                <w:rFonts w:ascii="MS Gothic" w:eastAsia="MS Gothic" w:hAnsi="MS Gothic" w:cs="MS Gothic"/>
                 <w:color w:val="000000"/>
                 <w:kern w:val="0"/>
                 <w:szCs w:val="20"/>
               </w:rPr>
               <w:t xml:space="preserve"> </w:t>
+            </w:r>
+            <w:r>
+              <w:rPr>
+                <w:rFonts w:ascii="맑은 고딕" w:eastAsia="맑은 고딕" w:hAnsi="맑은 고딕" w:cs="맑은 고딕" w:hint="eastAsia"/>
+                <w:color w:val="000000"/>
+                <w:kern w:val="0"/>
+                <w:szCs w:val="20"/>
+              </w:rPr>
+              <w:t>및</w:t>
+            </w:r>
+            <w:r>
+              <w:rPr>
+                <w:rFonts w:ascii="MS Gothic" w:eastAsia="MS Gothic" w:hAnsi="MS Gothic" w:cs="MS Gothic"/>
+                <w:color w:val="000000"/>
+                <w:kern w:val="0"/>
+                <w:szCs w:val="20"/>
+              </w:rPr>
+              <w:t xml:space="preserve"> </w:t>
+            </w:r>
+            <w:r>
+              <w:rPr>
+                <w:rFonts w:ascii="맑은 고딕" w:eastAsia="맑은 고딕" w:hAnsi="맑은 고딕" w:cs="맑은 고딕" w:hint="eastAsia"/>
+                <w:color w:val="000000"/>
+                <w:kern w:val="0"/>
+                <w:szCs w:val="20"/>
+              </w:rPr>
+              <w:t>평가</w:t>
             </w:r>
           </w:p>
         </w:tc>
@@ -855,7 +1071,7 @@
               <w:spacing w:after="0" w:line="384" w:lineRule="auto"/>
               <w:textAlignment w:val="baseline"/>
               <w:rPr>
-                <w:rFonts w:ascii="굴림" w:eastAsia="굴림" w:hAnsi="굴림" w:cs="MS Gothic"/>
+                <w:rFonts w:ascii="MS Gothic" w:eastAsia="MS Gothic" w:hAnsi="MS Gothic" w:cs="MS Gothic"/>
                 <w:color w:val="000000"/>
                 <w:kern w:val="0"/>
                 <w:szCs w:val="20"/>
@@ -872,141 +1088,564 @@
             </w:r>
             <w:r>
               <w:rPr>
-                <w:rFonts w:ascii="굴림" w:eastAsia="굴림" w:hAnsi="굴림" w:cs="MS Gothic"/>
-                <w:color w:val="000000"/>
-                <w:kern w:val="0"/>
-                <w:szCs w:val="20"/>
-              </w:rPr>
-              <w:t xml:space="preserve"> 역할분담 현황</w:t>
-            </w:r>
-          </w:p>
-          <w:p>
-            <w:pPr>
-              <w:spacing w:after="0" w:line="384" w:lineRule="auto"/>
-              <w:textAlignment w:val="baseline"/>
-              <w:rPr>
-                <w:rFonts w:ascii="굴림" w:eastAsia="굴림" w:hAnsi="굴림" w:cs="MS Gothic"/>
-                <w:color w:val="000000"/>
-                <w:kern w:val="0"/>
-                <w:szCs w:val="20"/>
-              </w:rPr>
-            </w:pPr>
-            <w:r>
-              <w:rPr>
-                <w:rFonts w:ascii="굴림" w:eastAsia="굴림" w:hAnsi="굴림" w:cs="MS Gothic"/>
-                <w:color w:val="000000"/>
-                <w:kern w:val="0"/>
-                <w:szCs w:val="20"/>
-              </w:rPr>
-              <w:t xml:space="preserve">- 김정빈 : </w:t>
-            </w:r>
-          </w:p>
-          <w:p>
-            <w:pPr>
-              <w:spacing w:after="0" w:line="384" w:lineRule="auto"/>
-              <w:textAlignment w:val="baseline"/>
-              <w:rPr>
-                <w:rFonts w:ascii="굴림" w:eastAsia="굴림" w:hAnsi="굴림" w:cs="MS Gothic"/>
-                <w:color w:val="000000"/>
-                <w:kern w:val="0"/>
-                <w:szCs w:val="20"/>
-              </w:rPr>
-            </w:pPr>
-            <w:r>
-              <w:rPr>
-                <w:rFonts w:ascii="굴림" w:eastAsia="굴림" w:hAnsi="굴림" w:cs="MS Gothic"/>
-                <w:color w:val="000000"/>
-                <w:kern w:val="0"/>
-                <w:szCs w:val="20"/>
-              </w:rPr>
-              <w:t xml:space="preserve">- 김원준 : </w:t>
-            </w:r>
-            <w:r>
-              <w:rPr>
-                <w:rFonts w:ascii="굴림" w:eastAsia="굴림" w:hAnsi="굴림" w:cs="MS Gothic" w:hint="eastAsia"/>
-                <w:color w:val="000000"/>
-                <w:kern w:val="0"/>
-                <w:szCs w:val="20"/>
-              </w:rPr>
-              <w:t xml:space="preserve">약품 목록 </w:t>
-            </w:r>
-            <w:r>
-              <w:rPr>
-                <w:rFonts w:ascii="굴림" w:eastAsia="굴림" w:hAnsi="굴림" w:cs="MS Gothic"/>
-                <w:color w:val="000000"/>
-                <w:kern w:val="0"/>
-                <w:szCs w:val="20"/>
-              </w:rPr>
-              <w:t xml:space="preserve">&amp; </w:t>
-            </w:r>
-            <w:r>
-              <w:rPr>
-                <w:rFonts w:ascii="굴림" w:eastAsia="굴림" w:hAnsi="굴림" w:cs="MS Gothic" w:hint="eastAsia"/>
-                <w:color w:val="000000"/>
-                <w:kern w:val="0"/>
-                <w:szCs w:val="20"/>
-              </w:rPr>
-              <w:t xml:space="preserve">약품 상세 정보 </w:t>
-            </w:r>
-            <w:r>
-              <w:rPr>
-                <w:rFonts w:ascii="굴림" w:eastAsia="굴림" w:hAnsi="굴림" w:cs="MS Gothic"/>
-                <w:color w:val="000000"/>
-                <w:kern w:val="0"/>
-                <w:szCs w:val="20"/>
-              </w:rPr>
-              <w:t xml:space="preserve">&amp; </w:t>
-            </w:r>
-            <w:r>
-              <w:rPr>
-                <w:rFonts w:ascii="굴림" w:eastAsia="굴림" w:hAnsi="굴림" w:cs="MS Gothic" w:hint="eastAsia"/>
-                <w:color w:val="000000"/>
-                <w:kern w:val="0"/>
-                <w:szCs w:val="20"/>
-              </w:rPr>
-              <w:t>페이징 기능 구현</w:t>
-            </w:r>
-          </w:p>
-          <w:p>
-            <w:pPr>
-              <w:spacing w:after="0" w:line="384" w:lineRule="auto"/>
-              <w:textAlignment w:val="baseline"/>
-              <w:rPr>
-                <w:rFonts w:ascii="굴림" w:eastAsia="굴림" w:hAnsi="굴림" w:cs="MS Gothic"/>
-                <w:color w:val="000000"/>
-                <w:kern w:val="0"/>
-                <w:szCs w:val="20"/>
-              </w:rPr>
-            </w:pPr>
-            <w:r>
-              <w:rPr>
-                <w:rFonts w:ascii="굴림" w:eastAsia="굴림" w:hAnsi="굴림" w:cs="MS Gothic"/>
-                <w:color w:val="000000"/>
-                <w:kern w:val="0"/>
-                <w:szCs w:val="20"/>
-              </w:rPr>
-              <w:t xml:space="preserve">- 서병수 : </w:t>
-            </w:r>
-          </w:p>
-          <w:p>
-            <w:pPr>
-              <w:spacing w:after="0" w:line="384" w:lineRule="auto"/>
-              <w:textAlignment w:val="baseline"/>
-              <w:rPr>
-                <w:rFonts w:ascii="굴림" w:eastAsia="굴림" w:hAnsi="굴림" w:cs="굴림"/>
-                <w:color w:val="000000"/>
-                <w:kern w:val="0"/>
-                <w:szCs w:val="20"/>
-              </w:rPr>
-            </w:pPr>
-            <w:r>
-              <w:rPr>
-                <w:rFonts w:ascii="굴림" w:eastAsia="굴림" w:hAnsi="굴림" w:cs="MS Gothic"/>
-                <w:color w:val="000000"/>
-                <w:kern w:val="0"/>
-                <w:szCs w:val="20"/>
-              </w:rPr>
-              <w:t xml:space="preserve">- 김종호 : </w:t>
+                <w:rFonts w:ascii="MS Gothic" w:eastAsia="MS Gothic" w:hAnsi="MS Gothic" w:cs="MS Gothic"/>
+                <w:color w:val="000000"/>
+                <w:kern w:val="0"/>
+                <w:szCs w:val="20"/>
+              </w:rPr>
+              <w:t xml:space="preserve"> </w:t>
+            </w:r>
+            <w:r>
+              <w:rPr>
+                <w:rFonts w:ascii="맑은 고딕" w:eastAsia="맑은 고딕" w:hAnsi="맑은 고딕" w:cs="맑은 고딕" w:hint="eastAsia"/>
+                <w:color w:val="000000"/>
+                <w:kern w:val="0"/>
+                <w:szCs w:val="20"/>
+              </w:rPr>
+              <w:t>팀원</w:t>
+            </w:r>
+            <w:r>
+              <w:rPr>
+                <w:rFonts w:ascii="MS Gothic" w:eastAsia="MS Gothic" w:hAnsi="MS Gothic" w:cs="MS Gothic"/>
+                <w:color w:val="000000"/>
+                <w:kern w:val="0"/>
+                <w:szCs w:val="20"/>
+              </w:rPr>
+              <w:t xml:space="preserve"> </w:t>
+            </w:r>
+            <w:r>
+              <w:rPr>
+                <w:rFonts w:ascii="맑은 고딕" w:eastAsia="맑은 고딕" w:hAnsi="맑은 고딕" w:cs="맑은 고딕" w:hint="eastAsia"/>
+                <w:color w:val="000000"/>
+                <w:kern w:val="0"/>
+                <w:szCs w:val="20"/>
+              </w:rPr>
+              <w:t>역할분담</w:t>
+            </w:r>
+          </w:p>
+          <w:p>
+            <w:pPr>
+              <w:spacing w:after="0" w:line="384" w:lineRule="auto"/>
+              <w:textAlignment w:val="baseline"/>
+              <w:rPr>
+                <w:rFonts w:ascii="MS Gothic" w:eastAsia="MS Gothic" w:hAnsi="MS Gothic" w:cs="MS Gothic" w:hint="eastAsia"/>
+                <w:color w:val="000000"/>
+                <w:kern w:val="0"/>
+                <w:szCs w:val="20"/>
+              </w:rPr>
+            </w:pPr>
+            <w:r>
+              <w:rPr>
+                <w:rFonts w:ascii="MS Gothic" w:eastAsia="MS Gothic" w:hAnsi="MS Gothic" w:cs="MS Gothic"/>
+                <w:color w:val="000000"/>
+                <w:kern w:val="0"/>
+                <w:szCs w:val="20"/>
+              </w:rPr>
+              <w:t xml:space="preserve">  - </w:t>
+            </w:r>
+            <w:r>
+              <w:rPr>
+                <w:rFonts w:ascii="맑은 고딕" w:eastAsia="맑은 고딕" w:hAnsi="맑은 고딕" w:cs="맑은 고딕" w:hint="eastAsia"/>
+                <w:color w:val="000000"/>
+                <w:kern w:val="0"/>
+                <w:szCs w:val="20"/>
+              </w:rPr>
+              <w:t>팀원</w:t>
+            </w:r>
+            <w:r>
+              <w:rPr>
+                <w:rFonts w:ascii="MS Gothic" w:eastAsia="MS Gothic" w:hAnsi="MS Gothic" w:cs="MS Gothic"/>
+                <w:color w:val="000000"/>
+                <w:kern w:val="0"/>
+                <w:szCs w:val="20"/>
+              </w:rPr>
+              <w:t xml:space="preserve"> </w:t>
+            </w:r>
+            <w:r>
+              <w:rPr>
+                <w:rFonts w:ascii="맑은 고딕" w:eastAsia="맑은 고딕" w:hAnsi="맑은 고딕" w:cs="맑은 고딕" w:hint="eastAsia"/>
+                <w:color w:val="000000"/>
+                <w:kern w:val="0"/>
+                <w:szCs w:val="20"/>
+              </w:rPr>
+              <w:t>김정빈</w:t>
+            </w:r>
+            <w:r>
+              <w:rPr>
+                <w:rFonts w:ascii="MS Gothic" w:eastAsia="MS Gothic" w:hAnsi="MS Gothic" w:cs="MS Gothic"/>
+                <w:color w:val="000000"/>
+                <w:kern w:val="0"/>
+                <w:szCs w:val="20"/>
+              </w:rPr>
+              <w:t xml:space="preserve"> : </w:t>
+            </w:r>
+            <w:r>
+              <w:rPr>
+                <w:rFonts w:ascii="맑은 고딕" w:eastAsia="맑은 고딕" w:hAnsi="맑은 고딕" w:cs="맑은 고딕" w:hint="eastAsia"/>
+                <w:color w:val="000000"/>
+                <w:kern w:val="0"/>
+                <w:szCs w:val="20"/>
+              </w:rPr>
+              <w:t>카메라</w:t>
+            </w:r>
+            <w:r>
+              <w:rPr>
+                <w:rFonts w:ascii="MS Gothic" w:eastAsia="MS Gothic" w:hAnsi="MS Gothic" w:cs="MS Gothic"/>
+                <w:color w:val="000000"/>
+                <w:kern w:val="0"/>
+                <w:szCs w:val="20"/>
+              </w:rPr>
+              <w:t xml:space="preserve"> </w:t>
+            </w:r>
+            <w:r>
+              <w:rPr>
+                <w:rFonts w:ascii="맑은 고딕" w:eastAsia="맑은 고딕" w:hAnsi="맑은 고딕" w:cs="맑은 고딕" w:hint="eastAsia"/>
+                <w:color w:val="000000"/>
+                <w:kern w:val="0"/>
+                <w:szCs w:val="20"/>
+              </w:rPr>
+              <w:t>기능</w:t>
+            </w:r>
+            <w:r>
+              <w:rPr>
+                <w:rFonts w:ascii="MS Gothic" w:eastAsia="MS Gothic" w:hAnsi="MS Gothic" w:cs="MS Gothic"/>
+                <w:color w:val="000000"/>
+                <w:kern w:val="0"/>
+                <w:szCs w:val="20"/>
+              </w:rPr>
+              <w:t xml:space="preserve"> </w:t>
+            </w:r>
+            <w:r>
+              <w:rPr>
+                <w:rFonts w:ascii="맑은 고딕" w:eastAsia="맑은 고딕" w:hAnsi="맑은 고딕" w:cs="맑은 고딕" w:hint="eastAsia"/>
+                <w:color w:val="000000"/>
+                <w:kern w:val="0"/>
+                <w:szCs w:val="20"/>
+              </w:rPr>
+              <w:t>구현</w:t>
+            </w:r>
+          </w:p>
+          <w:p>
+            <w:pPr>
+              <w:spacing w:after="0" w:line="384" w:lineRule="auto"/>
+              <w:textAlignment w:val="baseline"/>
+              <w:rPr>
+                <w:rFonts w:ascii="MS Gothic" w:eastAsia="MS Gothic" w:hAnsi="MS Gothic" w:cs="MS Gothic" w:hint="eastAsia"/>
+                <w:color w:val="000000"/>
+                <w:kern w:val="0"/>
+                <w:szCs w:val="20"/>
+              </w:rPr>
+            </w:pPr>
+            <w:r>
+              <w:rPr>
+                <w:rFonts w:ascii="MS Gothic" w:eastAsia="MS Gothic" w:hAnsi="MS Gothic" w:cs="MS Gothic"/>
+                <w:color w:val="000000"/>
+                <w:kern w:val="0"/>
+                <w:szCs w:val="20"/>
+              </w:rPr>
+              <w:t xml:space="preserve">  - </w:t>
+            </w:r>
+            <w:r>
+              <w:rPr>
+                <w:rFonts w:ascii="맑은 고딕" w:eastAsia="맑은 고딕" w:hAnsi="맑은 고딕" w:cs="맑은 고딕" w:hint="eastAsia"/>
+                <w:color w:val="000000"/>
+                <w:kern w:val="0"/>
+                <w:szCs w:val="20"/>
+              </w:rPr>
+              <w:t>팀원</w:t>
+            </w:r>
+            <w:r>
+              <w:rPr>
+                <w:rFonts w:ascii="MS Gothic" w:eastAsia="MS Gothic" w:hAnsi="MS Gothic" w:cs="MS Gothic"/>
+                <w:color w:val="000000"/>
+                <w:kern w:val="0"/>
+                <w:szCs w:val="20"/>
+              </w:rPr>
+              <w:t xml:space="preserve"> </w:t>
+            </w:r>
+            <w:r>
+              <w:rPr>
+                <w:rFonts w:ascii="맑은 고딕" w:eastAsia="맑은 고딕" w:hAnsi="맑은 고딕" w:cs="맑은 고딕" w:hint="eastAsia"/>
+                <w:color w:val="000000"/>
+                <w:kern w:val="0"/>
+                <w:szCs w:val="20"/>
+              </w:rPr>
+              <w:t>김원준</w:t>
+            </w:r>
+            <w:r>
+              <w:rPr>
+                <w:rFonts w:ascii="MS Gothic" w:eastAsia="MS Gothic" w:hAnsi="MS Gothic" w:cs="MS Gothic"/>
+                <w:color w:val="000000"/>
+                <w:kern w:val="0"/>
+                <w:szCs w:val="20"/>
+              </w:rPr>
+              <w:t xml:space="preserve"> : </w:t>
+            </w:r>
+            <w:r>
+              <w:rPr>
+                <w:rFonts w:ascii="맑은 고딕" w:eastAsia="맑은 고딕" w:hAnsi="맑은 고딕" w:cs="맑은 고딕" w:hint="eastAsia"/>
+                <w:color w:val="000000"/>
+                <w:kern w:val="0"/>
+                <w:szCs w:val="20"/>
+              </w:rPr>
+              <w:t>약품</w:t>
+            </w:r>
+            <w:r>
+              <w:rPr>
+                <w:rFonts w:ascii="MS Gothic" w:eastAsia="MS Gothic" w:hAnsi="MS Gothic" w:cs="MS Gothic"/>
+                <w:color w:val="000000"/>
+                <w:kern w:val="0"/>
+                <w:szCs w:val="20"/>
+              </w:rPr>
+              <w:t xml:space="preserve"> </w:t>
+            </w:r>
+            <w:r>
+              <w:rPr>
+                <w:rFonts w:ascii="맑은 고딕" w:eastAsia="맑은 고딕" w:hAnsi="맑은 고딕" w:cs="맑은 고딕" w:hint="eastAsia"/>
+                <w:color w:val="000000"/>
+                <w:kern w:val="0"/>
+                <w:szCs w:val="20"/>
+              </w:rPr>
+              <w:t>목록</w:t>
+            </w:r>
+            <w:r>
+              <w:rPr>
+                <w:rFonts w:ascii="MS Gothic" w:eastAsia="MS Gothic" w:hAnsi="MS Gothic" w:cs="MS Gothic"/>
+                <w:color w:val="000000"/>
+                <w:kern w:val="0"/>
+                <w:szCs w:val="20"/>
+              </w:rPr>
+              <w:t xml:space="preserve"> &amp; </w:t>
+            </w:r>
+            <w:r>
+              <w:rPr>
+                <w:rFonts w:ascii="맑은 고딕" w:eastAsia="맑은 고딕" w:hAnsi="맑은 고딕" w:cs="맑은 고딕" w:hint="eastAsia"/>
+                <w:color w:val="000000"/>
+                <w:kern w:val="0"/>
+                <w:szCs w:val="20"/>
+              </w:rPr>
+              <w:t>약품</w:t>
+            </w:r>
+            <w:r>
+              <w:rPr>
+                <w:rFonts w:ascii="MS Gothic" w:eastAsia="MS Gothic" w:hAnsi="MS Gothic" w:cs="MS Gothic"/>
+                <w:color w:val="000000"/>
+                <w:kern w:val="0"/>
+                <w:szCs w:val="20"/>
+              </w:rPr>
+              <w:t xml:space="preserve"> </w:t>
+            </w:r>
+            <w:r>
+              <w:rPr>
+                <w:rFonts w:ascii="맑은 고딕" w:eastAsia="맑은 고딕" w:hAnsi="맑은 고딕" w:cs="맑은 고딕" w:hint="eastAsia"/>
+                <w:color w:val="000000"/>
+                <w:kern w:val="0"/>
+                <w:szCs w:val="20"/>
+              </w:rPr>
+              <w:t>상세</w:t>
+            </w:r>
+            <w:r>
+              <w:rPr>
+                <w:rFonts w:ascii="MS Gothic" w:eastAsia="MS Gothic" w:hAnsi="MS Gothic" w:cs="MS Gothic"/>
+                <w:color w:val="000000"/>
+                <w:kern w:val="0"/>
+                <w:szCs w:val="20"/>
+              </w:rPr>
+              <w:t xml:space="preserve"> </w:t>
+            </w:r>
+            <w:r>
+              <w:rPr>
+                <w:rFonts w:ascii="맑은 고딕" w:eastAsia="맑은 고딕" w:hAnsi="맑은 고딕" w:cs="맑은 고딕" w:hint="eastAsia"/>
+                <w:color w:val="000000"/>
+                <w:kern w:val="0"/>
+                <w:szCs w:val="20"/>
+              </w:rPr>
+              <w:t>정보</w:t>
+            </w:r>
+            <w:r>
+              <w:rPr>
+                <w:rFonts w:ascii="MS Gothic" w:eastAsia="MS Gothic" w:hAnsi="MS Gothic" w:cs="MS Gothic"/>
+                <w:color w:val="000000"/>
+                <w:kern w:val="0"/>
+                <w:szCs w:val="20"/>
+              </w:rPr>
+              <w:t xml:space="preserve"> &amp; </w:t>
+            </w:r>
+            <w:r>
+              <w:rPr>
+                <w:rFonts w:ascii="맑은 고딕" w:eastAsia="맑은 고딕" w:hAnsi="맑은 고딕" w:cs="맑은 고딕" w:hint="eastAsia"/>
+                <w:color w:val="000000"/>
+                <w:kern w:val="0"/>
+                <w:szCs w:val="20"/>
+              </w:rPr>
+              <w:t>페이징</w:t>
+            </w:r>
+            <w:r>
+              <w:rPr>
+                <w:rFonts w:ascii="MS Gothic" w:eastAsia="MS Gothic" w:hAnsi="MS Gothic" w:cs="MS Gothic"/>
+                <w:color w:val="000000"/>
+                <w:kern w:val="0"/>
+                <w:szCs w:val="20"/>
+              </w:rPr>
+              <w:t xml:space="preserve"> </w:t>
+            </w:r>
+            <w:r>
+              <w:rPr>
+                <w:rFonts w:ascii="맑은 고딕" w:eastAsia="맑은 고딕" w:hAnsi="맑은 고딕" w:cs="맑은 고딕" w:hint="eastAsia"/>
+                <w:color w:val="000000"/>
+                <w:kern w:val="0"/>
+                <w:szCs w:val="20"/>
+              </w:rPr>
+              <w:t>기능</w:t>
+            </w:r>
+            <w:r>
+              <w:rPr>
+                <w:rFonts w:ascii="MS Gothic" w:eastAsia="MS Gothic" w:hAnsi="MS Gothic" w:cs="MS Gothic"/>
+                <w:color w:val="000000"/>
+                <w:kern w:val="0"/>
+                <w:szCs w:val="20"/>
+              </w:rPr>
+              <w:t xml:space="preserve"> </w:t>
+            </w:r>
+            <w:r>
+              <w:rPr>
+                <w:rFonts w:ascii="맑은 고딕" w:eastAsia="맑은 고딕" w:hAnsi="맑은 고딕" w:cs="맑은 고딕" w:hint="eastAsia"/>
+                <w:color w:val="000000"/>
+                <w:kern w:val="0"/>
+                <w:szCs w:val="20"/>
+              </w:rPr>
+              <w:t>구현</w:t>
+            </w:r>
+            <w:r>
+              <w:rPr>
+                <w:rFonts w:ascii="MS Gothic" w:eastAsia="MS Gothic" w:hAnsi="MS Gothic" w:cs="MS Gothic"/>
+                <w:color w:val="000000"/>
+                <w:kern w:val="0"/>
+                <w:szCs w:val="20"/>
+              </w:rPr>
+              <w:t xml:space="preserve"> </w:t>
+            </w:r>
+          </w:p>
+          <w:p>
+            <w:pPr>
+              <w:spacing w:after="0" w:line="384" w:lineRule="auto"/>
+              <w:textAlignment w:val="baseline"/>
+              <w:rPr>
+                <w:rFonts w:ascii="MS Gothic" w:eastAsia="MS Gothic" w:hAnsi="MS Gothic" w:cs="MS Gothic" w:hint="eastAsia"/>
+                <w:color w:val="000000"/>
+                <w:kern w:val="0"/>
+                <w:szCs w:val="20"/>
+              </w:rPr>
+            </w:pPr>
+            <w:r>
+              <w:rPr>
+                <w:rFonts w:ascii="MS Gothic" w:eastAsia="MS Gothic" w:hAnsi="MS Gothic" w:cs="MS Gothic"/>
+                <w:color w:val="000000"/>
+                <w:kern w:val="0"/>
+                <w:szCs w:val="20"/>
+              </w:rPr>
+              <w:t xml:space="preserve">  - </w:t>
+            </w:r>
+            <w:r>
+              <w:rPr>
+                <w:rFonts w:ascii="맑은 고딕" w:eastAsia="맑은 고딕" w:hAnsi="맑은 고딕" w:cs="맑은 고딕" w:hint="eastAsia"/>
+                <w:color w:val="000000"/>
+                <w:kern w:val="0"/>
+                <w:szCs w:val="20"/>
+              </w:rPr>
+              <w:t>팀원</w:t>
+            </w:r>
+            <w:r>
+              <w:rPr>
+                <w:rFonts w:ascii="MS Gothic" w:eastAsia="MS Gothic" w:hAnsi="MS Gothic" w:cs="MS Gothic"/>
+                <w:color w:val="000000"/>
+                <w:kern w:val="0"/>
+                <w:szCs w:val="20"/>
+              </w:rPr>
+              <w:t xml:space="preserve"> </w:t>
+            </w:r>
+            <w:r>
+              <w:rPr>
+                <w:rFonts w:ascii="맑은 고딕" w:eastAsia="맑은 고딕" w:hAnsi="맑은 고딕" w:cs="맑은 고딕" w:hint="eastAsia"/>
+                <w:color w:val="000000"/>
+                <w:kern w:val="0"/>
+                <w:szCs w:val="20"/>
+              </w:rPr>
+              <w:t>서병수</w:t>
+            </w:r>
+            <w:r>
+              <w:rPr>
+                <w:rFonts w:ascii="MS Gothic" w:eastAsia="MS Gothic" w:hAnsi="MS Gothic" w:cs="MS Gothic"/>
+                <w:color w:val="000000"/>
+                <w:kern w:val="0"/>
+                <w:szCs w:val="20"/>
+              </w:rPr>
+              <w:t xml:space="preserve"> : </w:t>
+            </w:r>
+            <w:r>
+              <w:rPr>
+                <w:rFonts w:ascii="맑은 고딕" w:eastAsia="맑은 고딕" w:hAnsi="맑은 고딕" w:cs="맑은 고딕" w:hint="eastAsia"/>
+                <w:color w:val="000000"/>
+                <w:kern w:val="0"/>
+                <w:szCs w:val="20"/>
+              </w:rPr>
+              <w:t>이미지</w:t>
+            </w:r>
+            <w:r>
+              <w:rPr>
+                <w:rFonts w:ascii="MS Gothic" w:eastAsia="MS Gothic" w:hAnsi="MS Gothic" w:cs="MS Gothic"/>
+                <w:color w:val="000000"/>
+                <w:kern w:val="0"/>
+                <w:szCs w:val="20"/>
+              </w:rPr>
+              <w:t xml:space="preserve"> </w:t>
+            </w:r>
+            <w:r>
+              <w:rPr>
+                <w:rFonts w:ascii="맑은 고딕" w:eastAsia="맑은 고딕" w:hAnsi="맑은 고딕" w:cs="맑은 고딕" w:hint="eastAsia"/>
+                <w:color w:val="000000"/>
+                <w:kern w:val="0"/>
+                <w:szCs w:val="20"/>
+              </w:rPr>
+              <w:t>특성</w:t>
+            </w:r>
+            <w:r>
+              <w:rPr>
+                <w:rFonts w:ascii="MS Gothic" w:eastAsia="MS Gothic" w:hAnsi="MS Gothic" w:cs="MS Gothic"/>
+                <w:color w:val="000000"/>
+                <w:kern w:val="0"/>
+                <w:szCs w:val="20"/>
+              </w:rPr>
+              <w:t xml:space="preserve"> </w:t>
+            </w:r>
+            <w:r>
+              <w:rPr>
+                <w:rFonts w:ascii="맑은 고딕" w:eastAsia="맑은 고딕" w:hAnsi="맑은 고딕" w:cs="맑은 고딕" w:hint="eastAsia"/>
+                <w:color w:val="000000"/>
+                <w:kern w:val="0"/>
+                <w:szCs w:val="20"/>
+              </w:rPr>
+              <w:t>비교</w:t>
+            </w:r>
+            <w:r>
+              <w:rPr>
+                <w:rFonts w:ascii="MS Gothic" w:eastAsia="MS Gothic" w:hAnsi="MS Gothic" w:cs="MS Gothic"/>
+                <w:color w:val="000000"/>
+                <w:kern w:val="0"/>
+                <w:szCs w:val="20"/>
+              </w:rPr>
+              <w:t xml:space="preserve"> </w:t>
+            </w:r>
+            <w:r>
+              <w:rPr>
+                <w:rFonts w:ascii="맑은 고딕" w:eastAsia="맑은 고딕" w:hAnsi="맑은 고딕" w:cs="맑은 고딕" w:hint="eastAsia"/>
+                <w:color w:val="000000"/>
+                <w:kern w:val="0"/>
+                <w:szCs w:val="20"/>
+              </w:rPr>
+              <w:t>매칭</w:t>
+            </w:r>
+          </w:p>
+          <w:p>
+            <w:pPr>
+              <w:spacing w:after="0" w:line="384" w:lineRule="auto"/>
+              <w:textAlignment w:val="baseline"/>
+              <w:rPr>
+                <w:rFonts w:ascii="굴림" w:eastAsia="굴림" w:hAnsi="굴림" w:cs="굴림"/>
+                <w:color w:val="000000"/>
+                <w:kern w:val="0"/>
+                <w:szCs w:val="20"/>
+              </w:rPr>
+            </w:pPr>
+            <w:r>
+              <w:rPr>
+                <w:rFonts w:ascii="MS Gothic" w:eastAsia="MS Gothic" w:hAnsi="MS Gothic" w:cs="MS Gothic"/>
+                <w:color w:val="000000"/>
+                <w:kern w:val="0"/>
+                <w:szCs w:val="20"/>
+              </w:rPr>
+              <w:t xml:space="preserve">  - </w:t>
+            </w:r>
+            <w:r>
+              <w:rPr>
+                <w:rFonts w:ascii="맑은 고딕" w:eastAsia="맑은 고딕" w:hAnsi="맑은 고딕" w:cs="맑은 고딕" w:hint="eastAsia"/>
+                <w:color w:val="000000"/>
+                <w:kern w:val="0"/>
+                <w:szCs w:val="20"/>
+              </w:rPr>
+              <w:t>팀원</w:t>
+            </w:r>
+            <w:r>
+              <w:rPr>
+                <w:rFonts w:ascii="MS Gothic" w:eastAsia="MS Gothic" w:hAnsi="MS Gothic" w:cs="MS Gothic"/>
+                <w:color w:val="000000"/>
+                <w:kern w:val="0"/>
+                <w:szCs w:val="20"/>
+              </w:rPr>
+              <w:t xml:space="preserve"> </w:t>
+            </w:r>
+            <w:r>
+              <w:rPr>
+                <w:rFonts w:ascii="맑은 고딕" w:eastAsia="맑은 고딕" w:hAnsi="맑은 고딕" w:cs="맑은 고딕" w:hint="eastAsia"/>
+                <w:color w:val="000000"/>
+                <w:kern w:val="0"/>
+                <w:szCs w:val="20"/>
+              </w:rPr>
+              <w:t>김종호</w:t>
+            </w:r>
+            <w:r>
+              <w:rPr>
+                <w:rFonts w:ascii="MS Gothic" w:eastAsia="MS Gothic" w:hAnsi="MS Gothic" w:cs="MS Gothic"/>
+                <w:color w:val="000000"/>
+                <w:kern w:val="0"/>
+                <w:szCs w:val="20"/>
+              </w:rPr>
+              <w:t xml:space="preserve"> : CNN </w:t>
+            </w:r>
+            <w:r>
+              <w:rPr>
+                <w:rFonts w:ascii="맑은 고딕" w:eastAsia="맑은 고딕" w:hAnsi="맑은 고딕" w:cs="맑은 고딕" w:hint="eastAsia"/>
+                <w:color w:val="000000"/>
+                <w:kern w:val="0"/>
+                <w:szCs w:val="20"/>
+              </w:rPr>
+              <w:t>학습모델제작</w:t>
+            </w:r>
+            <w:r>
+              <w:rPr>
+                <w:rFonts w:ascii="MS Gothic" w:eastAsia="MS Gothic" w:hAnsi="MS Gothic" w:cs="MS Gothic"/>
+                <w:color w:val="000000"/>
+                <w:kern w:val="0"/>
+                <w:szCs w:val="20"/>
+              </w:rPr>
+              <w:t xml:space="preserve"> </w:t>
+            </w:r>
+            <w:r>
+              <w:rPr>
+                <w:rFonts w:ascii="맑은 고딕" w:eastAsia="맑은 고딕" w:hAnsi="맑은 고딕" w:cs="맑은 고딕" w:hint="eastAsia"/>
+                <w:color w:val="000000"/>
+                <w:kern w:val="0"/>
+                <w:szCs w:val="20"/>
+              </w:rPr>
+              <w:t>및</w:t>
+            </w:r>
+            <w:r>
+              <w:rPr>
+                <w:rFonts w:ascii="MS Gothic" w:eastAsia="MS Gothic" w:hAnsi="MS Gothic" w:cs="MS Gothic"/>
+                <w:color w:val="000000"/>
+                <w:kern w:val="0"/>
+                <w:szCs w:val="20"/>
+              </w:rPr>
+              <w:t xml:space="preserve"> </w:t>
+            </w:r>
+            <w:r>
+              <w:rPr>
+                <w:rFonts w:ascii="맑은 고딕" w:eastAsia="맑은 고딕" w:hAnsi="맑은 고딕" w:cs="맑은 고딕" w:hint="eastAsia"/>
+                <w:color w:val="000000"/>
+                <w:kern w:val="0"/>
+                <w:szCs w:val="20"/>
+              </w:rPr>
+              <w:t>평가</w:t>
             </w:r>
           </w:p>
         </w:tc>
@@ -1123,12 +1762,21 @@
               <w:spacing w:after="0" w:line="384" w:lineRule="auto"/>
               <w:textAlignment w:val="baseline"/>
               <w:rPr>
-                <w:rFonts w:ascii="굴림" w:eastAsia="굴림" w:hAnsi="굴림" w:cs="굴림" w:hint="eastAsia"/>
-                <w:color w:val="000000"/>
-                <w:kern w:val="0"/>
-                <w:szCs w:val="20"/>
-              </w:rPr>
-            </w:pPr>
+                <w:rFonts w:ascii="굴림" w:eastAsia="굴림" w:hAnsi="굴림" w:cs="굴림"/>
+                <w:color w:val="000000"/>
+                <w:kern w:val="0"/>
+                <w:szCs w:val="20"/>
+              </w:rPr>
+            </w:pPr>
+            <w:r>
+              <w:rPr>
+                <w:rFonts w:ascii="굴림" w:eastAsia="굴림" w:hAnsi="굴림" w:cs="굴림"/>
+                <w:color w:val="000000"/>
+                <w:kern w:val="0"/>
+                <w:szCs w:val="20"/>
+              </w:rPr>
+              <w:t>카메라 기능 구현 및 약품 검색 API 제작, 학습모델 제작, 이미지 특성 비교 매칭</w:t>
+            </w:r>
           </w:p>
         </w:tc>
       </w:tr>
@@ -1570,7 +2218,6 @@
                 <w:kern w:val="0"/>
                 <w:szCs w:val="20"/>
               </w:rPr>
-              <w:lastRenderedPageBreak/>
               <mc:AlternateContent>
                 <mc:Choice Requires="wps">
                   <w:drawing>
@@ -1646,6 +2293,7 @@
                 <w:rFonts w:ascii="굴림" w:eastAsia="굴림" w:hAnsi="굴림" w:cs="굴림"/>
                 <w:b/>
                 <w:bCs/>
+                <w:noProof/>
                 <w:color w:val="000000"/>
                 <w:kern w:val="0"/>
                 <w:szCs w:val="20"/>
@@ -2242,6 +2890,7 @@
                 <w:rFonts w:ascii="굴림" w:eastAsia="굴림" w:hAnsi="굴림" w:cs="굴림"/>
                 <w:b/>
                 <w:bCs/>
+                <w:noProof/>
                 <w:color w:val="000000"/>
                 <w:kern w:val="0"/>
                 <w:szCs w:val="20"/>
@@ -2294,7 +2943,7 @@
               <w:ind w:leftChars="0"/>
               <w:textAlignment w:val="baseline"/>
               <w:rPr>
-                <w:rFonts w:ascii="굴림" w:eastAsia="굴림" w:hAnsi="굴림" w:cs="굴림" w:hint="eastAsia"/>
+                <w:rFonts w:ascii="굴림" w:eastAsia="굴림" w:hAnsi="굴림" w:cs="굴림"/>
                 <w:b/>
                 <w:bCs/>
                 <w:color w:val="000000"/>
@@ -2365,7 +3014,6 @@
                 <w:kern w:val="0"/>
                 <w:szCs w:val="20"/>
               </w:rPr>
-              <w:lastRenderedPageBreak/>
               <mc:AlternateContent>
                 <mc:Choice Requires="wps">
                   <w:drawing>
@@ -2441,6 +3089,7 @@
                 <w:rFonts w:ascii="굴림" w:eastAsia="굴림" w:hAnsi="굴림" w:cs="굴림"/>
                 <w:b/>
                 <w:bCs/>
+                <w:noProof/>
                 <w:color w:val="000000"/>
                 <w:kern w:val="0"/>
                 <w:szCs w:val="20"/>
@@ -2703,6 +3352,7 @@
                 <w:rFonts w:ascii="굴림" w:eastAsia="굴림" w:hAnsi="굴림" w:cs="굴림"/>
                 <w:b/>
                 <w:bCs/>
+                <w:noProof/>
                 <w:color w:val="000000"/>
                 <w:kern w:val="0"/>
                 <w:szCs w:val="20"/>
@@ -2794,7 +3444,7 @@
               <w:spacing w:after="0" w:line="384" w:lineRule="auto"/>
               <w:textAlignment w:val="baseline"/>
               <w:rPr>
-                <w:rFonts w:ascii="굴림" w:eastAsia="굴림" w:hAnsi="굴림" w:cs="굴림" w:hint="eastAsia"/>
+                <w:rFonts w:ascii="굴림" w:eastAsia="굴림" w:hAnsi="굴림" w:cs="굴림"/>
                 <w:b/>
                 <w:bCs/>
                 <w:color w:val="000000"/>
@@ -2887,6 +3537,7 @@
                 <w:rFonts w:ascii="굴림" w:eastAsia="굴림" w:hAnsi="굴림" w:cs="굴림"/>
                 <w:b/>
                 <w:bCs/>
+                <w:noProof/>
                 <w:color w:val="000000"/>
                 <w:kern w:val="0"/>
                 <w:szCs w:val="20"/>
@@ -3012,7 +3663,7 @@
               <w:ind w:leftChars="0"/>
               <w:textAlignment w:val="baseline"/>
               <w:rPr>
-                <w:rFonts w:ascii="굴림" w:eastAsia="굴림" w:hAnsi="굴림" w:cs="굴림" w:hint="eastAsia"/>
+                <w:rFonts w:ascii="굴림" w:eastAsia="굴림" w:hAnsi="굴림" w:cs="굴림"/>
                 <w:b/>
                 <w:bCs/>
                 <w:color w:val="000000"/>
@@ -3226,7 +3877,7 @@
     <w:p>
       <w:pPr>
         <w:rPr>
-          <w:rFonts w:ascii="굴림" w:eastAsia="굴림" w:hAnsi="굴림" w:hint="eastAsia"/>
+          <w:rFonts w:ascii="굴림" w:eastAsia="굴림" w:hAnsi="굴림"/>
           <w:color w:val="000000"/>
         </w:rPr>
       </w:pPr>

</xml_diff>